<commit_message>
Added template for game projects list Added jquery library
</commit_message>
<xml_diff>
--- a/docs/Development Guide.docx
+++ b/docs/Development Guide.docx
@@ -154,6 +154,238 @@
           <w:lang w:val="en-US"/>
         </w:rPr>
         <w:t>bundle exec jekyll serve</w:t>
+      </w:r>
+    </w:p>
+    <w:p>
+      <w:pPr>
+        <w:rPr>
+          <w:lang w:val="en-US"/>
+        </w:rPr>
+      </w:pPr>
+    </w:p>
+    <w:p>
+      <w:pPr>
+        <w:rPr>
+          <w:lang w:val="en-US"/>
+        </w:rPr>
+      </w:pPr>
+      <w:r>
+        <w:rPr>
+          <w:lang w:val="en-US"/>
+        </w:rPr>
+        <w:t>Useful documentation</w:t>
+      </w:r>
+    </w:p>
+    <w:p>
+      <w:pPr>
+        <w:rPr>
+          <w:lang w:val="en-US"/>
+        </w:rPr>
+      </w:pPr>
+      <w:hyperlink r:id="rId5" w:history="1">
+        <w:r>
+          <w:rPr>
+            <w:rStyle w:val="Hyperlink"/>
+            <w:lang w:val="en-US"/>
+          </w:rPr>
+          <w:t>https://jekyllrb.com/docs/liquid/filters/</w:t>
+        </w:r>
+      </w:hyperlink>
+    </w:p>
+    <w:p>
+      <w:pPr>
+        <w:rPr>
+          <w:lang w:val="en-US"/>
+        </w:rPr>
+      </w:pPr>
+      <w:r>
+        <w:rPr>
+          <w:lang w:val="en-US"/>
+        </w:rPr>
+        <w:t>references for {% %} that appears in html</w:t>
+      </w:r>
+    </w:p>
+    <w:p>
+      <w:pPr>
+        <w:rPr>
+          <w:lang w:val="en-US"/>
+        </w:rPr>
+      </w:pPr>
+      <w:hyperlink r:id="rId6" w:history="1">
+        <w:r>
+          <w:rPr>
+            <w:rStyle w:val="Hyperlink"/>
+            <w:lang w:val="en-US"/>
+          </w:rPr>
+          <w:t>https://stackoverflow.com/questions/16867898/what-does-mean-in-html</w:t>
+        </w:r>
+      </w:hyperlink>
+    </w:p>
+    <w:p>
+      <w:pPr>
+        <w:rPr>
+          <w:lang w:val="en-US"/>
+        </w:rPr>
+      </w:pPr>
+      <w:hyperlink r:id="rId7" w:history="1">
+        <w:r>
+          <w:rPr>
+            <w:rStyle w:val="Hyperlink"/>
+            <w:lang w:val="en-US"/>
+          </w:rPr>
+          <w:t>https://shopify.github.io/liquid/</w:t>
+        </w:r>
+      </w:hyperlink>
+    </w:p>
+    <w:p>
+      <w:pPr>
+        <w:rPr>
+          <w:lang w:val="en-US"/>
+        </w:rPr>
+      </w:pPr>
+      <w:r>
+        <w:rPr>
+          <w:lang w:val="en-US"/>
+        </w:rPr>
+        <w:t>Note: Jekyll uses Liquid Templating langauage</w:t>
+      </w:r>
+    </w:p>
+    <w:p>
+      <w:pPr>
+        <w:rPr>
+          <w:lang w:val="en-US"/>
+        </w:rPr>
+      </w:pPr>
+    </w:p>
+    <w:p>
+      <w:pPr>
+        <w:rPr>
+          <w:lang w:val="en-US"/>
+        </w:rPr>
+      </w:pPr>
+      <w:r>
+        <w:rPr>
+          <w:lang w:val="en-US"/>
+        </w:rPr>
+        <w:t>To import Jekyll (Liquid) variable to JavaScript</w:t>
+      </w:r>
+    </w:p>
+    <w:p>
+      <w:r>
+        <w:t xml:space="preserve">{% capture variable %} </w:t>
+      </w:r>
+    </w:p>
+    <w:p>
+      <w:r>
+        <w:t xml:space="preserve">"{{ page.title }}" </w:t>
+      </w:r>
+    </w:p>
+    <w:p>
+      <w:r>
+        <w:t xml:space="preserve">{% endcapture %} </w:t>
+      </w:r>
+    </w:p>
+    <w:p>
+      <w:r>
+        <w:t>var variable = {{variable}}</w:t>
+      </w:r>
+    </w:p>
+    <w:p/>
+    <w:p>
+      <w:pPr>
+        <w:rPr>
+          <w:lang w:val="en-US"/>
+        </w:rPr>
+      </w:pPr>
+      <w:r>
+        <w:rPr>
+          <w:lang w:val="en-US"/>
+        </w:rPr>
+        <w:t>To import Jekyll (Liquid) array to JavaScript</w:t>
+      </w:r>
+    </w:p>
+    <w:p>
+      <w:r>
+        <w:t xml:space="preserve">referred from </w:t>
+      </w:r>
+      <w:hyperlink r:id="rId8" w:history="1">
+        <w:r>
+          <w:rPr>
+            <w:rStyle w:val="Hyperlink"/>
+          </w:rPr>
+          <w:t>https://stackoverflow.com/questions/28142507/jekyll-liquid-tag-inside-javascript</w:t>
+        </w:r>
+      </w:hyperlink>
+    </w:p>
+    <w:p>
+      <w:r>
+        <w:t xml:space="preserve">{% capture pages %} </w:t>
+      </w:r>
+    </w:p>
+    <w:p>
+      <w:r>
+        <w:t xml:space="preserve">[ </w:t>
+      </w:r>
+    </w:p>
+    <w:p>
+      <w:pPr>
+        <w:ind w:firstLine="720"/>
+      </w:pPr>
+      <w:r>
+        <w:t xml:space="preserve">{% for p in site.pages %} { </w:t>
+      </w:r>
+    </w:p>
+    <w:p>
+      <w:pPr>
+        <w:ind w:firstLine="720"/>
+      </w:pPr>
+      <w:r>
+        <w:t xml:space="preserve">"title" : "{{ p.title }}", </w:t>
+      </w:r>
+    </w:p>
+    <w:p>
+      <w:pPr>
+        <w:ind w:firstLine="720"/>
+      </w:pPr>
+      <w:r>
+        <w:t xml:space="preserve">"url" : "{{ p.url }}", </w:t>
+      </w:r>
+    </w:p>
+    <w:p>
+      <w:pPr>
+        <w:ind w:firstLine="720"/>
+      </w:pPr>
+      <w:r>
+        <w:t xml:space="preserve">"layout" : "{{ p.layout }}", </w:t>
+      </w:r>
+    </w:p>
+    <w:p>
+      <w:pPr>
+        <w:ind w:firstLine="720"/>
+      </w:pPr>
+      <w:r>
+        <w:lastRenderedPageBreak/>
+        <w:t xml:space="preserve">} {% if forloop.last %}{% else %},{% endif %} {% endfor %} </w:t>
+      </w:r>
+    </w:p>
+    <w:p>
+      <w:r>
+        <w:t xml:space="preserve">] </w:t>
+      </w:r>
+    </w:p>
+    <w:p>
+      <w:r>
+        <w:t xml:space="preserve">{% endcapture %} </w:t>
+      </w:r>
+    </w:p>
+    <w:p>
+      <w:pPr>
+        <w:rPr>
+          <w:lang w:val="en-US"/>
+        </w:rPr>
+      </w:pPr>
+      <w:r>
+        <w:t>var pages = {{pages | strip_newlines}}</w:t>
       </w:r>
     </w:p>
     <w:p>
@@ -622,6 +854,18 @@
       <w:shd w:val="clear" w:color="auto" w:fill="E1DFDD"/>
     </w:rPr>
   </w:style>
+  <w:style w:type="character" w:styleId="FollowedHyperlink">
+    <w:name w:val="FollowedHyperlink"/>
+    <w:basedOn w:val="DefaultParagraphFont"/>
+    <w:uiPriority w:val="99"/>
+    <w:semiHidden/>
+    <w:unhideWhenUsed/>
+    <w:rsid w:val="001D0099"/>
+    <w:rPr>
+      <w:color w:val="954F72" w:themeColor="followedHyperlink"/>
+      <w:u w:val="single"/>
+    </w:rPr>
+  </w:style>
 </w:styles>
 </file>
 

</xml_diff>